<commit_message>
Added DB constraints among other minor changes.     - Added constraints for models: Comisionado, Vehiculo     - Added docstrings for model functions.     - Added missing class meta for Organigrama model.     - Added admin integration for Incorporacion model.     - Added errorlist class to style.css for better visual cue.     - Removed mousewheel input from datetimepicker widget.     - Changed context in solicitudviews.render_docx to reduce clutter in template.
</commit_message>
<xml_diff>
--- a/polizador/secretariador/media/solicitud_template.docx
+++ b/polizador/secretariador/media/solicitud_template.docx
@@ -5,6 +5,15 @@
     <w:p>
       <w:pPr>
         <w:ind w:right="23"/>
+        <w:jc w:val="center"/>
+        <w:rPr>
+          <w:rFonts w:ascii="Arial" w:hAnsi="Arial" w:cs="Arial"/>
+          <w:noProof/>
+          <w:sz w:val="20"/>
+          <w:lang w:val="es-AR"/>
+        </w:rPr>
+      </w:pPr>
+      <w:r>
         <w:rPr>
           <w:rFonts w:ascii="Arial" w:hAnsi="Arial" w:cs="Arial"/>
           <w:b/>
@@ -12,12 +21,21 @@
           <w:sz w:val="20"/>
           <w:lang w:val="es-AR"/>
         </w:rPr>
-      </w:pPr>
+        <w:t>RESISTENCIA</w:t>
+      </w:r>
+      <w:r>
+        <w:rPr>
+          <w:rFonts w:ascii="Arial" w:hAnsi="Arial" w:cs="Arial"/>
+          <w:noProof/>
+          <w:sz w:val="20"/>
+          <w:lang w:val="es-AR"/>
+        </w:rPr>
+        <w:t>,</w:t>
+      </w:r>
     </w:p>
     <w:p>
       <w:pPr>
         <w:ind w:right="23"/>
-        <w:jc w:val="center"/>
         <w:rPr>
           <w:rFonts w:ascii="Arial" w:hAnsi="Arial" w:cs="Arial"/>
           <w:noProof/>
@@ -25,25 +43,6 @@
           <w:lang w:val="es-AR"/>
         </w:rPr>
       </w:pPr>
-      <w:r>
-        <w:rPr>
-          <w:rFonts w:ascii="Arial" w:hAnsi="Arial" w:cs="Arial"/>
-          <w:b/>
-          <w:noProof/>
-          <w:sz w:val="20"/>
-          <w:lang w:val="es-AR"/>
-        </w:rPr>
-        <w:t>RESISTENCIA</w:t>
-      </w:r>
-      <w:r>
-        <w:rPr>
-          <w:rFonts w:ascii="Arial" w:hAnsi="Arial" w:cs="Arial"/>
-          <w:noProof/>
-          <w:sz w:val="20"/>
-          <w:lang w:val="es-AR"/>
-        </w:rPr>
-        <w:t>,</w:t>
-      </w:r>
     </w:p>
     <w:p>
       <w:pPr>
@@ -58,17 +57,6 @@
     </w:p>
     <w:p>
       <w:pPr>
-        <w:ind w:right="23"/>
-        <w:rPr>
-          <w:rFonts w:ascii="Arial" w:hAnsi="Arial" w:cs="Arial"/>
-          <w:noProof/>
-          <w:sz w:val="20"/>
-          <w:lang w:val="es-AR"/>
-        </w:rPr>
-      </w:pPr>
-    </w:p>
-    <w:p>
-      <w:pPr>
         <w:jc w:val="both"/>
         <w:rPr>
           <w:rFonts w:ascii="Arial" w:hAnsi="Arial" w:cs="Arial"/>
@@ -127,7 +115,27 @@
           <w:sz w:val="20"/>
           <w:lang w:val="es-AR"/>
         </w:rPr>
-        <w:t>{{solicitud.solicitud_actuacion}}</w:t>
+        <w:t>{{</w:t>
+      </w:r>
+      <w:r>
+        <w:rPr>
+          <w:rFonts w:ascii="Arial" w:hAnsi="Arial" w:cs="Arial"/>
+          <w:b/>
+          <w:noProof/>
+          <w:sz w:val="20"/>
+          <w:lang w:val="es-AR"/>
+        </w:rPr>
+        <w:t>actuacion</w:t>
+      </w:r>
+      <w:r>
+        <w:rPr>
+          <w:rFonts w:ascii="Arial" w:hAnsi="Arial" w:cs="Arial"/>
+          <w:b/>
+          <w:noProof/>
+          <w:sz w:val="20"/>
+          <w:lang w:val="es-AR"/>
+        </w:rPr>
+        <w:t>}}</w:t>
       </w:r>
       <w:r>
         <w:rPr>
@@ -192,7 +200,16 @@
           <w:sz w:val="20"/>
           <w:lang w:val="es-AR"/>
         </w:rPr>
-        <w:t>Que por la misma se tramita autorización y anticipo de viáticos para{%for agente in solicitud.comisionadosolicitud_set.all()</w:t>
+        <w:t xml:space="preserve">Que por la misma se tramita autorización y anticipo de viáticos para{%for agente in </w:t>
+      </w:r>
+      <w:r>
+        <w:rPr>
+          <w:rFonts w:ascii="Arial" w:hAnsi="Arial" w:cs="Arial"/>
+          <w:noProof/>
+          <w:sz w:val="20"/>
+          <w:lang w:val="es-AR"/>
+        </w:rPr>
+        <w:t>agentes</w:t>
       </w:r>
       <w:r>
         <w:rPr>
@@ -300,7 +317,79 @@
           <w:sz w:val="20"/>
           <w:lang w:val="es-AR"/>
         </w:rPr>
-        <w:t>}}{%endfor%} de este Organismo, para trasladarse a {%if solicitud.solicitud_localidades.all()|length &gt; 1%}las localidades de{%else%}la localidad de{% endif%}{%for localidad in solicitud.solicitud_localidades.all()%}{%if loop.first%} {%elif not loop.last%}, {%else%} y {%endif%}{{localidad}}{%endfor%}{%if solicitud.solicitud_fechas()|length &gt; 1%} los días {%else%} el día {%endif%}{%for fecha in solicitud.solicitud_fechas()%}{%if loop.first%}{%elif not loop.last%}, {%else%} y {%endif%}{{fecha}}{%endfor%}</w:t>
+        <w:t xml:space="preserve">}}{%endfor%} de este Organismo, para trasladarse a {%if </w:t>
+      </w:r>
+      <w:r>
+        <w:rPr>
+          <w:rFonts w:ascii="Arial" w:hAnsi="Arial" w:cs="Arial"/>
+          <w:noProof/>
+          <w:sz w:val="20"/>
+          <w:lang w:val="es-AR"/>
+        </w:rPr>
+        <w:t>localidades</w:t>
+      </w:r>
+      <w:r>
+        <w:rPr>
+          <w:rFonts w:ascii="Arial" w:hAnsi="Arial" w:cs="Arial"/>
+          <w:noProof/>
+          <w:sz w:val="20"/>
+          <w:lang w:val="es-AR"/>
+        </w:rPr>
+        <w:t xml:space="preserve">|length &gt; 1%}las localidades de{%else%}la localidad de{% endif%}{%for localidad in </w:t>
+      </w:r>
+      <w:r>
+        <w:rPr>
+          <w:rFonts w:ascii="Arial" w:hAnsi="Arial" w:cs="Arial"/>
+          <w:noProof/>
+          <w:sz w:val="20"/>
+          <w:lang w:val="es-AR"/>
+        </w:rPr>
+        <w:t>localidades</w:t>
+      </w:r>
+      <w:r>
+        <w:rPr>
+          <w:rFonts w:ascii="Arial" w:hAnsi="Arial" w:cs="Arial"/>
+          <w:noProof/>
+          <w:sz w:val="20"/>
+          <w:lang w:val="es-AR"/>
+        </w:rPr>
+        <w:t xml:space="preserve">%}{%if loop.first%} {%elif not loop.last%}, {%else%} y {%endif%}{{localidad}}{%endfor%}{%if </w:t>
+      </w:r>
+      <w:r>
+        <w:rPr>
+          <w:rFonts w:ascii="Arial" w:hAnsi="Arial" w:cs="Arial"/>
+          <w:noProof/>
+          <w:sz w:val="20"/>
+          <w:lang w:val="es-AR"/>
+        </w:rPr>
+        <w:t>fechas</w:t>
+      </w:r>
+      <w:r>
+        <w:rPr>
+          <w:rFonts w:ascii="Arial" w:hAnsi="Arial" w:cs="Arial"/>
+          <w:noProof/>
+          <w:sz w:val="20"/>
+          <w:lang w:val="es-AR"/>
+        </w:rPr>
+        <w:t xml:space="preserve">|length &gt; 1%} los días {%else%} el día {%endif%}{%for fecha in </w:t>
+      </w:r>
+      <w:r>
+        <w:rPr>
+          <w:rFonts w:ascii="Arial" w:hAnsi="Arial" w:cs="Arial"/>
+          <w:noProof/>
+          <w:sz w:val="20"/>
+          <w:lang w:val="es-AR"/>
+        </w:rPr>
+        <w:t>fechas</w:t>
+      </w:r>
+      <w:r>
+        <w:rPr>
+          <w:rFonts w:ascii="Arial" w:hAnsi="Arial" w:cs="Arial"/>
+          <w:noProof/>
+          <w:sz w:val="20"/>
+          <w:lang w:val="es-AR"/>
+        </w:rPr>
+        <w:t>%}{%if loop.first%}{%elif not loop.last%}, {%else%} y {%endif%}{{fecha}}{%endfor%}</w:t>
       </w:r>
       <w:r>
         <w:rPr>
@@ -351,7 +440,25 @@
           <w:sz w:val="20"/>
           <w:lang w:val="es-AR"/>
         </w:rPr>
-        <w:t>{%if solicitud.comisionadosolicitud_set.all()|length &gt; 1 %}</w:t>
+        <w:t xml:space="preserve">{%if </w:t>
+      </w:r>
+      <w:r>
+        <w:rPr>
+          <w:rFonts w:ascii="Arial" w:hAnsi="Arial" w:cs="Arial"/>
+          <w:noProof/>
+          <w:sz w:val="20"/>
+          <w:lang w:val="es-AR"/>
+        </w:rPr>
+        <w:t>agentes</w:t>
+      </w:r>
+      <w:r>
+        <w:rPr>
+          <w:rFonts w:ascii="Arial" w:hAnsi="Arial" w:cs="Arial"/>
+          <w:noProof/>
+          <w:sz w:val="20"/>
+          <w:lang w:val="es-AR"/>
+        </w:rPr>
+        <w:t>|length &gt; 1 %}</w:t>
       </w:r>
       <w:r>
         <w:rPr>
@@ -378,7 +485,61 @@
           <w:sz w:val="20"/>
           <w:lang w:val="es-AR"/>
         </w:rPr>
-        <w:t>, a fin de realizar tareas de {{solicitud.solicitud_tareas}} en {%if solicitud.solicitud_localidades.all()|length &gt; 1 %}las localidades de{%else%}la localidad de{%endif%}{%for localidad in solicitud.solicitud_localidades.all()%}{%if loop.first%} {%elif not loop.last%}, {%else%} y {%endif%}{{localidad}}{%endfor%}</w:t>
+        <w:t>, a fin de realizar tareas de {{</w:t>
+      </w:r>
+      <w:r>
+        <w:rPr>
+          <w:rFonts w:ascii="Arial" w:hAnsi="Arial" w:cs="Arial"/>
+          <w:noProof/>
+          <w:sz w:val="20"/>
+          <w:lang w:val="es-AR"/>
+        </w:rPr>
+        <w:t>t</w:t>
+      </w:r>
+      <w:r>
+        <w:rPr>
+          <w:rFonts w:ascii="Arial" w:hAnsi="Arial" w:cs="Arial"/>
+          <w:noProof/>
+          <w:sz w:val="20"/>
+          <w:lang w:val="es-AR"/>
+        </w:rPr>
+        <w:t xml:space="preserve">areas}} en {%if </w:t>
+      </w:r>
+      <w:r>
+        <w:rPr>
+          <w:rFonts w:ascii="Arial" w:hAnsi="Arial" w:cs="Arial"/>
+          <w:noProof/>
+          <w:sz w:val="20"/>
+          <w:lang w:val="es-AR"/>
+        </w:rPr>
+        <w:t>localidades</w:t>
+      </w:r>
+      <w:r>
+        <w:rPr>
+          <w:rFonts w:ascii="Arial" w:hAnsi="Arial" w:cs="Arial"/>
+          <w:noProof/>
+          <w:sz w:val="20"/>
+          <w:lang w:val="es-AR"/>
+        </w:rPr>
+        <w:t xml:space="preserve">|length &gt; 1 %}las localidades de{%else%}la localidad de{%endif%}{%for localidad in </w:t>
+      </w:r>
+      <w:r>
+        <w:rPr>
+          <w:rFonts w:ascii="Arial" w:hAnsi="Arial" w:cs="Arial"/>
+          <w:noProof/>
+          <w:sz w:val="20"/>
+          <w:lang w:val="es-AR"/>
+        </w:rPr>
+        <w:t>localidades</w:t>
+      </w:r>
+      <w:r>
+        <w:rPr>
+          <w:rFonts w:ascii="Arial" w:hAnsi="Arial" w:cs="Arial"/>
+          <w:noProof/>
+          <w:sz w:val="20"/>
+          <w:lang w:val="es-AR"/>
+        </w:rPr>
+        <w:t>%}{%if loop.first%} {%elif not loop.last%}, {%else%} y {%endif%}{{localidad}}{%endfor%}</w:t>
       </w:r>
       <w:r>
         <w:rPr>
@@ -420,25 +581,79 @@
           <w:sz w:val="20"/>
           <w:lang w:val="es-AR"/>
         </w:rPr>
-        <w:t>Que el vehículo afectado será {{solicitud.solicitud_vehiculo.vehiculo_modelo}} – Dominio {{solicitud.solicitud_vehiculo.vehiculo_patente}}</w:t>
-      </w:r>
-      <w:r>
-        <w:rPr>
-          <w:rFonts w:ascii="Arial" w:hAnsi="Arial" w:cs="Arial"/>
-          <w:noProof/>
-          <w:sz w:val="20"/>
-          <w:lang w:val="es-AR"/>
-        </w:rPr>
-        <w:t>{% if solicitud.solicitud_vehiculo.vehiculo_poliza %}, asegurado bajo póliza Nº{{solicitud.solicitud_vehiculo.vehiculo_poliza}} emitida por {{solicitud.solicitud_vehiculo.vehiculo_poliza_aseguradora}},{%endif%}</w:t>
-      </w:r>
-      <w:r>
-        <w:rPr>
-          <w:rFonts w:ascii="Arial" w:hAnsi="Arial" w:cs="Arial"/>
-          <w:noProof/>
-          <w:sz w:val="20"/>
-          <w:lang w:val="es-AR"/>
-        </w:rPr>
-        <w:t xml:space="preserve"> conducido por {%for agente in solicitud.comisionadosolicitud_set.all()%}{%if agente.comisionadosolicitud_chofer%}{%if agente.comisionadosolicitud_nombre == solicitud.solicitud_solicitante%}{%if agente.comisionadosolicitud_nombre.comisionado_sexo == "M"%}el {%else%}la {%endif%}{{agente.comisionadosolicitud_nombre.comisionado_abreviatura}} {{agente.comisionadosolicitud_nombre.comisionado_nombre</w:t>
+        <w:t>Que el vehículo afectado será {{vehiculo.vehiculo_modelo}} – Dominio {{</w:t>
+      </w:r>
+      <w:r>
+        <w:rPr>
+          <w:rFonts w:ascii="Arial" w:hAnsi="Arial" w:cs="Arial"/>
+          <w:noProof/>
+          <w:sz w:val="20"/>
+          <w:lang w:val="es-AR"/>
+        </w:rPr>
+        <w:t xml:space="preserve"> </w:t>
+      </w:r>
+      <w:r>
+        <w:rPr>
+          <w:rFonts w:ascii="Arial" w:hAnsi="Arial" w:cs="Arial"/>
+          <w:noProof/>
+          <w:sz w:val="20"/>
+          <w:lang w:val="es-AR"/>
+        </w:rPr>
+        <w:t>vehiculo.vehiculo_patente}}</w:t>
+      </w:r>
+      <w:r>
+        <w:rPr>
+          <w:rFonts w:ascii="Arial" w:hAnsi="Arial" w:cs="Arial"/>
+          <w:noProof/>
+          <w:sz w:val="20"/>
+          <w:lang w:val="es-AR"/>
+        </w:rPr>
+        <w:t>{%if vehiculo.vehiculo_poliza%}, asegurado bajo póliza Nº{{</w:t>
+      </w:r>
+      <w:r>
+        <w:rPr>
+          <w:rFonts w:ascii="Arial" w:hAnsi="Arial" w:cs="Arial"/>
+          <w:noProof/>
+          <w:sz w:val="20"/>
+          <w:lang w:val="es-AR"/>
+        </w:rPr>
+        <w:t xml:space="preserve"> </w:t>
+      </w:r>
+      <w:r>
+        <w:rPr>
+          <w:rFonts w:ascii="Arial" w:hAnsi="Arial" w:cs="Arial"/>
+          <w:noProof/>
+          <w:sz w:val="20"/>
+          <w:lang w:val="es-AR"/>
+        </w:rPr>
+        <w:t>vehiculo.vehiculo_poliza}} emitida por {{vehiculo.vehiculo_poliza_aseguradora}},{%endif%}</w:t>
+      </w:r>
+      <w:r>
+        <w:rPr>
+          <w:rFonts w:ascii="Arial" w:hAnsi="Arial" w:cs="Arial"/>
+          <w:noProof/>
+          <w:sz w:val="20"/>
+          <w:lang w:val="es-AR"/>
+        </w:rPr>
+        <w:t xml:space="preserve"> conducido por {%for agente in </w:t>
+      </w:r>
+      <w:r>
+        <w:rPr>
+          <w:rFonts w:ascii="Arial" w:hAnsi="Arial" w:cs="Arial"/>
+          <w:noProof/>
+          <w:sz w:val="20"/>
+          <w:lang w:val="es-AR"/>
+        </w:rPr>
+        <w:t>agentes</w:t>
+      </w:r>
+      <w:r>
+        <w:rPr>
+          <w:rFonts w:ascii="Arial" w:hAnsi="Arial" w:cs="Arial"/>
+          <w:noProof/>
+          <w:sz w:val="20"/>
+          <w:lang w:val="es-AR"/>
+        </w:rPr>
+        <w:t>%}{%if agente.comisionadosolicitud_chofer%}{%if agente.comisionadosolicitud_nombre == solicitud.solicitud_solicitante%}{%if agente.comisionadosolicitud_nombre.comisionado_sexo == "M"%}el {%else%}la {%endif%}{{agente.comisionadosolicitud_nombre.comisionado_abreviatura}} {{agente.comisionadosolicitud_nombre.comisionado_nombre</w:t>
       </w:r>
       <w:r>
         <w:rPr>
@@ -498,16 +713,124 @@
           <w:sz w:val="20"/>
           <w:lang w:val="es-AR"/>
         </w:rPr>
-        <w:t>Que, en consecuencia, debe anticiparse el importe correspondiente a viáticos (de acuerdo a lo dispuesto en los Decretos Nº1324/1978, Nº080/2024{%if solicitud.solicitud_dia_inhabil%} y Nº0806/2008 previa autorización del suscripto{%endif%}</w:t>
-      </w:r>
-      <w:r>
-        <w:rPr>
-          <w:rFonts w:ascii="Arial" w:hAnsi="Arial" w:cs="Arial"/>
-          <w:noProof/>
-          <w:sz w:val="20"/>
-          <w:lang w:val="es-AR"/>
-        </w:rPr>
-        <w:t>), y combustible;</w:t>
+        <w:t>Que</w:t>
+      </w:r>
+      <w:r>
+        <w:rPr>
+          <w:rFonts w:ascii="Arial" w:hAnsi="Arial" w:cs="Arial"/>
+          <w:noProof/>
+          <w:sz w:val="20"/>
+          <w:lang w:val="es-AR"/>
+        </w:rPr>
+        <w:t>, en consecuencia,</w:t>
+      </w:r>
+      <w:r>
+        <w:rPr>
+          <w:rFonts w:ascii="Arial" w:hAnsi="Arial" w:cs="Arial"/>
+          <w:noProof/>
+          <w:sz w:val="20"/>
+          <w:lang w:val="es-AR"/>
+        </w:rPr>
+        <w:t xml:space="preserve"> deben anticiparse los fondos necesarios para hace</w:t>
+      </w:r>
+      <w:r>
+        <w:rPr>
+          <w:rFonts w:ascii="Arial" w:hAnsi="Arial" w:cs="Arial"/>
+          <w:noProof/>
+          <w:sz w:val="20"/>
+          <w:lang w:val="es-AR"/>
+        </w:rPr>
+        <w:t>r frente a los gastos a realiz</w:t>
+      </w:r>
+      <w:r>
+        <w:rPr>
+          <w:rFonts w:ascii="Arial" w:hAnsi="Arial" w:cs="Arial"/>
+          <w:noProof/>
+          <w:sz w:val="20"/>
+          <w:lang w:val="es-AR"/>
+        </w:rPr>
+        <w:t>a</w:t>
+      </w:r>
+      <w:r>
+        <w:rPr>
+          <w:rFonts w:ascii="Arial" w:hAnsi="Arial" w:cs="Arial"/>
+          <w:noProof/>
+          <w:sz w:val="20"/>
+          <w:lang w:val="es-AR"/>
+        </w:rPr>
+        <w:t>r</w:t>
+      </w:r>
+      <w:r>
+        <w:rPr>
+          <w:rFonts w:ascii="Arial" w:hAnsi="Arial" w:cs="Arial"/>
+          <w:noProof/>
+          <w:sz w:val="20"/>
+          <w:lang w:val="es-AR"/>
+        </w:rPr>
+        <w:t>, de acuerdo a lo dispuesto en los Decretos Nº1324/1978</w:t>
+      </w:r>
+      <w:r>
+        <w:rPr>
+          <w:rFonts w:ascii="Arial" w:hAnsi="Arial" w:cs="Arial"/>
+          <w:noProof/>
+          <w:sz w:val="20"/>
+          <w:lang w:val="es-AR"/>
+        </w:rPr>
+        <w:t xml:space="preserve"> y </w:t>
+      </w:r>
+      <w:r>
+        <w:rPr>
+          <w:rFonts w:ascii="Arial" w:hAnsi="Arial" w:cs="Arial"/>
+          <w:noProof/>
+          <w:sz w:val="20"/>
+          <w:lang w:val="es-AR"/>
+        </w:rPr>
+        <w:t>Nº{{</w:t>
+      </w:r>
+      <w:r>
+        <w:rPr>
+          <w:rFonts w:ascii="Arial" w:hAnsi="Arial" w:cs="Arial"/>
+          <w:noProof/>
+          <w:sz w:val="20"/>
+          <w:lang w:val="es-AR"/>
+        </w:rPr>
+        <w:t>decreto_viaticos</w:t>
+      </w:r>
+      <w:r>
+        <w:rPr>
+          <w:rFonts w:ascii="Arial" w:hAnsi="Arial" w:cs="Arial"/>
+          <w:noProof/>
+          <w:sz w:val="20"/>
+          <w:lang w:val="es-AR"/>
+        </w:rPr>
+        <w:t>.instrumentolegaldecretos_numero}}/{{</w:t>
+      </w:r>
+      <w:r>
+        <w:rPr>
+          <w:rFonts w:ascii="Arial" w:hAnsi="Arial" w:cs="Arial"/>
+          <w:noProof/>
+          <w:sz w:val="20"/>
+          <w:lang w:val="es-AR"/>
+        </w:rPr>
+        <w:t>decreto_viaticos</w:t>
+      </w:r>
+      <w:r>
+        <w:rPr>
+          <w:rFonts w:ascii="Arial" w:hAnsi="Arial" w:cs="Arial"/>
+          <w:noProof/>
+          <w:sz w:val="20"/>
+          <w:lang w:val="es-AR"/>
+        </w:rPr>
+        <w:t>.instrumentolegaldecretos_ano}})</w:t>
+      </w:r>
+      <w:r>
+        <w:rPr>
+          <w:rFonts w:ascii="Arial" w:hAnsi="Arial" w:cs="Arial"/>
+          <w:noProof/>
+          <w:sz w:val="20"/>
+          <w:lang w:val="es-AR"/>
+        </w:rPr>
+        <w:t>;</w:t>
       </w:r>
     </w:p>
     <w:p>
@@ -521,6 +844,111 @@
           <w:lang w:val="es-AR"/>
         </w:rPr>
       </w:pPr>
+      <w:r>
+        <w:rPr>
+          <w:rFonts w:ascii="Arial" w:hAnsi="Arial" w:cs="Arial"/>
+          <w:noProof/>
+          <w:sz w:val="20"/>
+          <w:lang w:val="es-AR"/>
+        </w:rPr>
+        <w:t>{%if solicitud.</w:t>
+      </w:r>
+      <w:r>
+        <w:rPr>
+          <w:rFonts w:ascii="Arial" w:hAnsi="Arial" w:cs="Arial"/>
+          <w:noProof/>
+          <w:sz w:val="20"/>
+          <w:lang w:val="es-AR"/>
+        </w:rPr>
+        <w:t>solicitud_dia_inhabil</w:t>
+      </w:r>
+      <w:r>
+        <w:rPr>
+          <w:rFonts w:ascii="Arial" w:hAnsi="Arial" w:cs="Arial"/>
+          <w:noProof/>
+          <w:sz w:val="20"/>
+          <w:lang w:val="es-AR"/>
+        </w:rPr>
+        <w:t>%}</w:t>
+      </w:r>
+    </w:p>
+    <w:p>
+      <w:pPr>
+        <w:ind w:firstLine="1843"/>
+        <w:jc w:val="both"/>
+        <w:rPr>
+          <w:rFonts w:ascii="Arial" w:hAnsi="Arial" w:cs="Arial"/>
+          <w:noProof/>
+          <w:sz w:val="20"/>
+          <w:lang w:val="es-AR"/>
+        </w:rPr>
+      </w:pPr>
+      <w:r>
+        <w:rPr>
+          <w:rFonts w:ascii="Arial" w:hAnsi="Arial" w:cs="Arial"/>
+          <w:noProof/>
+          <w:sz w:val="20"/>
+          <w:lang w:val="es-AR"/>
+        </w:rPr>
+        <w:t>Que el trámite se encuadra dentro de lo establecido en el Decreto Nº 1324/78 – “Régimen de Viáticos”; y que debido a la fecha a realizarse, incluye días inhábiles deben</w:t>
+      </w:r>
+      <w:r>
+        <w:rPr>
+          <w:rFonts w:ascii="Arial" w:hAnsi="Arial" w:cs="Arial"/>
+          <w:noProof/>
+          <w:sz w:val="20"/>
+          <w:lang w:val="es-AR"/>
+        </w:rPr>
+        <w:t xml:space="preserve"> </w:t>
+      </w:r>
+      <w:r>
+        <w:rPr>
+          <w:rFonts w:ascii="Arial" w:hAnsi="Arial" w:cs="Arial"/>
+          <w:noProof/>
+          <w:sz w:val="20"/>
+          <w:lang w:val="es-AR"/>
+        </w:rPr>
+        <w:t xml:space="preserve">encuadrarse dentro de las excepciones en el Inciso </w:t>
+      </w:r>
+      <w:r>
+        <w:rPr>
+          <w:rFonts w:ascii="Arial" w:hAnsi="Arial" w:cs="Arial"/>
+          <w:noProof/>
+          <w:sz w:val="20"/>
+          <w:lang w:val="es-AR"/>
+        </w:rPr>
+        <w:t>A</w:t>
+      </w:r>
+      <w:r>
+        <w:rPr>
+          <w:rFonts w:ascii="Arial" w:hAnsi="Arial" w:cs="Arial"/>
+          <w:noProof/>
+          <w:sz w:val="20"/>
+          <w:lang w:val="es-AR"/>
+        </w:rPr>
+        <w:t>; IV Decreto Nº211/20;</w:t>
+      </w:r>
+    </w:p>
+    <w:p>
+      <w:pPr>
+        <w:ind w:firstLine="1843"/>
+        <w:jc w:val="both"/>
+        <w:rPr>
+          <w:rFonts w:ascii="Arial" w:hAnsi="Arial" w:cs="Arial"/>
+          <w:noProof/>
+          <w:sz w:val="20"/>
+          <w:lang w:val="es-AR"/>
+        </w:rPr>
+      </w:pPr>
+      <w:r>
+        <w:rPr>
+          <w:rFonts w:ascii="Arial" w:hAnsi="Arial" w:cs="Arial"/>
+          <w:noProof/>
+          <w:sz w:val="20"/>
+          <w:lang w:val="es-AR"/>
+        </w:rPr>
+        <w:t>{%endif%}</w:t>
+      </w:r>
     </w:p>
     <w:p>
       <w:pPr>
@@ -765,17 +1193,118 @@
           <w:sz w:val="20"/>
           <w:lang w:val="es-AR"/>
         </w:rPr>
+        <w:t>Artículo 1°:</w:t>
+      </w:r>
+      <w:r>
+        <w:rPr>
+          <w:rFonts w:ascii="Arial" w:hAnsi="Arial" w:cs="Arial"/>
+          <w:noProof/>
+          <w:sz w:val="20"/>
+          <w:lang w:val="es-AR"/>
+        </w:rPr>
+        <w:t xml:space="preserve"> AUTORIZAR a los agentes, detallados a continuación, a trasladarse a {%if </w:t>
+      </w:r>
+      <w:r>
+        <w:rPr>
+          <w:rFonts w:ascii="Arial" w:hAnsi="Arial" w:cs="Arial"/>
+          <w:noProof/>
+          <w:sz w:val="20"/>
+          <w:lang w:val="es-AR"/>
+        </w:rPr>
+        <w:t>localidades</w:t>
+      </w:r>
+      <w:r>
+        <w:rPr>
+          <w:rFonts w:ascii="Arial" w:hAnsi="Arial" w:cs="Arial"/>
+          <w:noProof/>
+          <w:sz w:val="20"/>
+          <w:lang w:val="es-AR"/>
+        </w:rPr>
+        <w:t xml:space="preserve">|length &gt; 1 %}las localidades de{%else%}la localidad de{%endif%}{%for localidad in </w:t>
+      </w:r>
+      <w:r>
+        <w:rPr>
+          <w:rFonts w:ascii="Arial" w:hAnsi="Arial" w:cs="Arial"/>
+          <w:noProof/>
+          <w:sz w:val="20"/>
+          <w:lang w:val="es-AR"/>
+        </w:rPr>
+        <w:t>localidades</w:t>
+      </w:r>
+      <w:r>
+        <w:rPr>
+          <w:rFonts w:ascii="Arial" w:hAnsi="Arial" w:cs="Arial"/>
+          <w:noProof/>
+          <w:sz w:val="20"/>
+          <w:lang w:val="es-AR"/>
+        </w:rPr>
+        <w:t xml:space="preserve">%}{%if loop.first%} {%elif not loop.last%}, {%else%} y </w:t>
+      </w:r>
+      <w:r>
+        <w:rPr>
+          <w:rFonts w:ascii="Arial" w:hAnsi="Arial" w:cs="Arial"/>
+          <w:noProof/>
+          <w:sz w:val="20"/>
+          <w:lang w:val="es-AR"/>
+        </w:rPr>
         <w:lastRenderedPageBreak/>
-        <w:t>Artículo 1°:</w:t>
-      </w:r>
-      <w:r>
-        <w:rPr>
-          <w:rFonts w:ascii="Arial" w:hAnsi="Arial" w:cs="Arial"/>
-          <w:noProof/>
-          <w:sz w:val="20"/>
-          <w:lang w:val="es-AR"/>
-        </w:rPr>
-        <w:t xml:space="preserve"> AUTORIZAR a los agentes, detallados a continuación, a trasladarse a {%if solicitud.solicitud_localidades.all()|length &gt; 1 %}las localidades de{%else%}la localidad de{%endif%}{%for localidad in solicitud.solicitud_localidades.all()%}{%if loop.first%} {%elif not loop.last%}, {%else%} y {%endif%}{{localidad}}{%endfor%},{%if solicitud.solicitud_fechas()|length &gt; 1%} los días {%else%} el día {%endif%}{%for fecha in solicitud.solicitud_fechas()%}{%if loop.first%}{%elif not loop.last%}, {%else%} y {%endif%}{{fecha}}{%if loop.last%},{%endif%}{%endfor%} a fin de {{solicitud.solicitud_tareas}} y anticipar los importes que se consignan, conforme con el Visto y Considerando de la presente, debiendo rendir cuentas documentadas de sus inversiones, de acuerdo con las reglamentaciones vigentes.</w:t>
+        <w:t xml:space="preserve">{%endif%}{{localidad}}{%endfor%},{%if </w:t>
+      </w:r>
+      <w:r>
+        <w:rPr>
+          <w:rFonts w:ascii="Arial" w:hAnsi="Arial" w:cs="Arial"/>
+          <w:noProof/>
+          <w:sz w:val="20"/>
+          <w:lang w:val="es-AR"/>
+        </w:rPr>
+        <w:t>fechas</w:t>
+      </w:r>
+      <w:r>
+        <w:rPr>
+          <w:rFonts w:ascii="Arial" w:hAnsi="Arial" w:cs="Arial"/>
+          <w:noProof/>
+          <w:sz w:val="20"/>
+          <w:lang w:val="es-AR"/>
+        </w:rPr>
+        <w:t xml:space="preserve">|length &gt; 1%} los días {%else%} el día {%endif%}{%for fecha in </w:t>
+      </w:r>
+      <w:r>
+        <w:rPr>
+          <w:rFonts w:ascii="Arial" w:hAnsi="Arial" w:cs="Arial"/>
+          <w:noProof/>
+          <w:sz w:val="20"/>
+          <w:lang w:val="es-AR"/>
+        </w:rPr>
+        <w:t>fechas</w:t>
+      </w:r>
+      <w:r>
+        <w:rPr>
+          <w:rFonts w:ascii="Arial" w:hAnsi="Arial" w:cs="Arial"/>
+          <w:noProof/>
+          <w:sz w:val="20"/>
+          <w:lang w:val="es-AR"/>
+        </w:rPr>
+        <w:t>%}{%if loop.first%}{%elif not loop.last%}, {%else%} y {%endif%}{{fecha}}{%if loop.last%},{%endif%}{%endfor%} a fin de {{</w:t>
+      </w:r>
+      <w:r>
+        <w:rPr>
+          <w:rFonts w:ascii="Arial" w:hAnsi="Arial" w:cs="Arial"/>
+          <w:noProof/>
+          <w:sz w:val="20"/>
+          <w:lang w:val="es-AR"/>
+        </w:rPr>
+        <w:t>tareas</w:t>
+      </w:r>
+      <w:bookmarkStart w:id="0" w:name="_GoBack"/>
+      <w:bookmarkEnd w:id="0"/>
+      <w:r>
+        <w:rPr>
+          <w:rFonts w:ascii="Arial" w:hAnsi="Arial" w:cs="Arial"/>
+          <w:noProof/>
+          <w:sz w:val="20"/>
+          <w:lang w:val="es-AR"/>
+        </w:rPr>
+        <w:t>}} y anticipar los importes que se consignan, conforme con el Visto y Considerando de la presente, debiendo rendir cuentas documentadas de sus inversiones, de acuerdo con las reglamentaciones vigentes.</w:t>
       </w:r>
     </w:p>
     <w:p>
@@ -833,8 +1362,7 @@
     </w:p>
     <w:tbl>
       <w:tblPr>
-        <w:tblW w:w="0" w:type="auto"/>
-        <w:tblInd w:w="38" w:type="dxa"/>
+        <w:tblW w:w="5000" w:type="pct"/>
         <w:tblBorders>
           <w:top w:val="single" w:sz="2" w:space="0" w:color="000001"/>
           <w:left w:val="single" w:sz="2" w:space="0" w:color="000001"/>
@@ -850,10 +1378,10 @@
         <w:tblLook w:val="04A0" w:firstRow="1" w:lastRow="0" w:firstColumn="1" w:lastColumn="0" w:noHBand="0" w:noVBand="1"/>
       </w:tblPr>
       <w:tblGrid>
-        <w:gridCol w:w="398"/>
-        <w:gridCol w:w="3983"/>
-        <w:gridCol w:w="3470"/>
-        <w:gridCol w:w="665"/>
+        <w:gridCol w:w="399"/>
+        <w:gridCol w:w="4001"/>
+        <w:gridCol w:w="3486"/>
+        <w:gridCol w:w="668"/>
       </w:tblGrid>
       <w:tr>
         <w:trPr>
@@ -861,7 +1389,7 @@
         </w:trPr>
         <w:tc>
           <w:tcPr>
-            <w:tcW w:w="0" w:type="auto"/>
+            <w:tcW w:w="5000" w:type="pct"/>
             <w:gridSpan w:val="4"/>
             <w:tcBorders>
               <w:top w:val="nil"/>
@@ -927,7 +1455,7 @@
                 <w:sz w:val="20"/>
                 <w:lang w:val="es-AR"/>
               </w:rPr>
-              <w:t>agente in solicitud.comisionadosolicitud_set.all()</w:t>
+              <w:t xml:space="preserve">agente in </w:t>
             </w:r>
             <w:r>
               <w:rPr>
@@ -936,6 +1464,15 @@
                 <w:sz w:val="20"/>
                 <w:lang w:val="es-AR"/>
               </w:rPr>
+              <w:t>agentes</w:t>
+            </w:r>
+            <w:r>
+              <w:rPr>
+                <w:rFonts w:ascii="Arial" w:hAnsi="Arial" w:cs="Arial"/>
+                <w:noProof/>
+                <w:sz w:val="20"/>
+                <w:lang w:val="es-AR"/>
+              </w:rPr>
               <w:t>.order_by(“</w:t>
             </w:r>
             <w:r>
@@ -956,8 +1493,6 @@
               </w:rPr>
               <w:t>”)</w:t>
             </w:r>
-            <w:bookmarkStart w:id="0" w:name="_GoBack"/>
-            <w:bookmarkEnd w:id="0"/>
             <w:r>
               <w:rPr>
                 <w:rFonts w:ascii="Arial" w:hAnsi="Arial" w:cs="Arial"/>
@@ -985,7 +1520,7 @@
         </w:trPr>
         <w:tc>
           <w:tcPr>
-            <w:tcW w:w="0" w:type="auto"/>
+            <w:tcW w:w="233" w:type="pct"/>
             <w:tcBorders>
               <w:top w:val="single" w:sz="2" w:space="0" w:color="000001"/>
               <w:left w:val="single" w:sz="2" w:space="0" w:color="000001"/>
@@ -1020,7 +1555,7 @@
         </w:tc>
         <w:tc>
           <w:tcPr>
-            <w:tcW w:w="0" w:type="auto"/>
+            <w:tcW w:w="2833" w:type="pct"/>
             <w:tcBorders>
               <w:top w:val="single" w:sz="2" w:space="0" w:color="000001"/>
               <w:left w:val="single" w:sz="2" w:space="0" w:color="000001"/>
@@ -1144,7 +1679,7 @@
         </w:tc>
         <w:tc>
           <w:tcPr>
-            <w:tcW w:w="0" w:type="auto"/>
+            <w:tcW w:w="1544" w:type="pct"/>
             <w:tcBorders>
               <w:top w:val="single" w:sz="2" w:space="0" w:color="000001"/>
               <w:left w:val="single" w:sz="2" w:space="0" w:color="000001"/>
@@ -1159,6 +1694,7 @@
           <w:p>
             <w:pPr>
               <w:pStyle w:val="Obsahtabulky"/>
+              <w:jc w:val="right"/>
               <w:rPr>
                 <w:rFonts w:ascii="Arial" w:hAnsi="Arial" w:cs="Arial"/>
                 <w:color w:val="auto"/>
@@ -1293,7 +1829,7 @@
         </w:tc>
         <w:tc>
           <w:tcPr>
-            <w:tcW w:w="0" w:type="auto"/>
+            <w:tcW w:w="390" w:type="pct"/>
             <w:tcBorders>
               <w:top w:val="single" w:sz="2" w:space="0" w:color="000001"/>
               <w:left w:val="single" w:sz="2" w:space="0" w:color="000001"/>
@@ -1344,7 +1880,7 @@
         </w:trPr>
         <w:tc>
           <w:tcPr>
-            <w:tcW w:w="0" w:type="auto"/>
+            <w:tcW w:w="233" w:type="pct"/>
             <w:tcBorders>
               <w:top w:val="single" w:sz="2" w:space="0" w:color="000001"/>
               <w:left w:val="single" w:sz="2" w:space="0" w:color="000001"/>
@@ -1380,7 +1916,7 @@
         </w:tc>
         <w:tc>
           <w:tcPr>
-            <w:tcW w:w="0" w:type="auto"/>
+            <w:tcW w:w="4376" w:type="pct"/>
             <w:gridSpan w:val="2"/>
             <w:tcBorders>
               <w:top w:val="single" w:sz="2" w:space="0" w:color="000001"/>
@@ -1785,13 +2321,107 @@
                 <w:sz w:val="20"/>
                 <w:szCs w:val="20"/>
               </w:rPr>
-              <w:t xml:space="preserve"> diarios.{%endif%}</w:t>
+              <w:t xml:space="preserve"> diarios</w:t>
+            </w:r>
+            <w:r>
+              <w:rPr>
+                <w:rFonts w:ascii="Arial" w:hAnsi="Arial" w:cs="Arial"/>
+                <w:bCs/>
+                <w:color w:val="auto"/>
+                <w:sz w:val="20"/>
+                <w:szCs w:val="20"/>
+              </w:rPr>
+              <w:t xml:space="preserve"> + </w:t>
+            </w:r>
+            <w:r>
+              <w:rPr>
+                <w:rFonts w:ascii="Arial" w:hAnsi="Arial" w:cs="Arial"/>
+                <w:bCs/>
+                <w:color w:val="auto"/>
+                <w:sz w:val="20"/>
+                <w:szCs w:val="20"/>
+                <w:u w:val="single"/>
+              </w:rPr>
+              <w:t>Gastos:</w:t>
+            </w:r>
+            <w:r>
+              <w:rPr>
+                <w:rFonts w:ascii="Arial" w:hAnsi="Arial" w:cs="Arial"/>
+                <w:bCs/>
+                <w:color w:val="auto"/>
+                <w:sz w:val="20"/>
+                <w:szCs w:val="20"/>
+              </w:rPr>
+              <w:t xml:space="preserve"> {{</w:t>
+            </w:r>
+            <w:r>
+              <w:rPr>
+                <w:rFonts w:ascii="Arial" w:hAnsi="Arial" w:cs="Arial"/>
+                <w:color w:val="auto"/>
+                <w:sz w:val="20"/>
+                <w:szCs w:val="20"/>
+              </w:rPr>
+              <w:t>"${:,.2f}".format(</w:t>
+            </w:r>
+            <w:r>
+              <w:rPr>
+                <w:rFonts w:ascii="Arial" w:hAnsi="Arial" w:cs="Arial"/>
+                <w:bCs/>
+                <w:color w:val="auto"/>
+                <w:sz w:val="20"/>
+                <w:szCs w:val="20"/>
+              </w:rPr>
+              <w:t>agente.comisionadosolicitud_gastos</w:t>
+            </w:r>
+            <w:r>
+              <w:rPr>
+                <w:rFonts w:ascii="Arial" w:hAnsi="Arial" w:cs="Arial"/>
+                <w:color w:val="auto"/>
+                <w:sz w:val="20"/>
+                <w:szCs w:val="20"/>
+              </w:rPr>
+              <w:t>|float)</w:t>
+            </w:r>
+            <w:r>
+              <w:rPr>
+                <w:color w:val="auto"/>
+              </w:rPr>
+              <w:t xml:space="preserve"> </w:t>
+            </w:r>
+            <w:r>
+              <w:rPr>
+                <w:rFonts w:ascii="Arial" w:hAnsi="Arial" w:cs="Arial"/>
+                <w:color w:val="auto"/>
+                <w:sz w:val="20"/>
+                <w:szCs w:val="20"/>
+              </w:rPr>
+              <w:t>.replace(",", "@").replace(".", ",").replace("@", ".")}}</w:t>
+            </w:r>
+            <w:r>
+              <w:rPr>
+                <w:rFonts w:ascii="Arial" w:hAnsi="Arial" w:cs="Arial"/>
+                <w:bCs/>
+                <w:color w:val="auto"/>
+                <w:sz w:val="20"/>
+                <w:szCs w:val="20"/>
+              </w:rPr>
+              <w:t>)</w:t>
+            </w:r>
+            <w:r>
+              <w:rPr>
+                <w:rFonts w:ascii="Arial" w:hAnsi="Arial" w:cs="Arial"/>
+                <w:bCs/>
+                <w:color w:val="auto"/>
+                <w:sz w:val="20"/>
+                <w:szCs w:val="20"/>
+              </w:rPr>
+              <w:t>.{%endif%}</w:t>
             </w:r>
           </w:p>
         </w:tc>
         <w:tc>
           <w:tcPr>
-            <w:tcW w:w="0" w:type="auto"/>
+            <w:tcW w:w="390" w:type="pct"/>
             <w:tcBorders>
               <w:top w:val="single" w:sz="2" w:space="0" w:color="000001"/>
               <w:left w:val="single" w:sz="2" w:space="0" w:color="000001"/>
@@ -1831,7 +2461,7 @@
         </w:trPr>
         <w:tc>
           <w:tcPr>
-            <w:tcW w:w="0" w:type="auto"/>
+            <w:tcW w:w="5000" w:type="pct"/>
             <w:gridSpan w:val="4"/>
             <w:tcBorders>
               <w:top w:val="single" w:sz="2" w:space="0" w:color="000001"/>
@@ -2036,18 +2666,6 @@
         </w:rPr>
         <w:t>al Registro de este Instituto, efectuadas las comunicaciones pertinentes, archívese.</w:t>
       </w:r>
-    </w:p>
-    <w:p>
-      <w:pPr>
-        <w:ind w:right="23"/>
-        <w:rPr>
-          <w:rFonts w:ascii="Arial" w:hAnsi="Arial" w:cs="Arial"/>
-          <w:b/>
-          <w:noProof/>
-          <w:sz w:val="20"/>
-          <w:lang w:val="es-AR"/>
-        </w:rPr>
-      </w:pPr>
     </w:p>
     <w:p>
       <w:pPr>
@@ -3099,7 +3717,7 @@
 </file>
 
 <file path=customXml/itemProps1.xml><?xml version="1.0" encoding="utf-8"?>
-<ds:datastoreItem xmlns:ds="http://schemas.openxmlformats.org/officeDocument/2006/customXml" ds:itemID="{39EBE8BB-CF87-4B2F-95E6-78DC62197B52}">
+<ds:datastoreItem xmlns:ds="http://schemas.openxmlformats.org/officeDocument/2006/customXml" ds:itemID="{8107F725-C473-42A5-BBEB-56D270D810BE}">
   <ds:schemaRefs>
     <ds:schemaRef ds:uri="http://schemas.openxmlformats.org/officeDocument/2006/bibliography"/>
   </ds:schemaRefs>

</xml_diff>

<commit_message>
Corrección menor de formato en solicitud_template.docx
</commit_message>
<xml_diff>
--- a/polizador/secretariador/media/solicitud_template.docx
+++ b/polizador/secretariador/media/solicitud_template.docx
@@ -440,8 +440,8 @@
     </w:p>
     <w:p>
       <w:pPr>
-        <w:spacing w:before="240" w:after="240" w:line="276" w:lineRule="auto"/>
-        <w:jc w:val="both"/>
+        <w:spacing w:before="240" w:after="0" w:line="276" w:lineRule="auto"/>
+        <w:jc w:val="center"/>
         <w:rPr>
           <w:rFonts w:ascii="Arial" w:eastAsia="Arial" w:hAnsi="Arial" w:cs="Arial"/>
           <w:b/>
@@ -485,6 +485,7 @@
           <w:sz w:val="24"/>
           <w:szCs w:val="24"/>
         </w:rPr>
+        <w:lastRenderedPageBreak/>
         <w:t>RESUELVE:</w:t>
       </w:r>
     </w:p>
@@ -505,7 +506,6 @@
           <w:sz w:val="24"/>
           <w:szCs w:val="24"/>
         </w:rPr>
-        <w:lastRenderedPageBreak/>
         <w:t xml:space="preserve">Artículo 1º: </w:t>
       </w:r>
       <w:r>

</xml_diff>